<commit_message>
Check in for Doc before Tea
</commit_message>
<xml_diff>
--- a/PodRacing_SourceAssets/Documents/10Page_Document.docx
+++ b/PodRacing_SourceAssets/Documents/10Page_Document.docx
@@ -1,6 +1,6 @@
 
 <file path=word/document.xml><?xml version="1.0" encoding="utf-8"?>
-<w:document xmlns:wpc="http://schemas.microsoft.com/office/word/2010/wordprocessingCanvas" xmlns:cx="http://schemas.microsoft.com/office/drawing/2014/chartex" xmlns:cx1="http://schemas.microsoft.com/office/drawing/2015/9/8/chartex" xmlns:cx2="http://schemas.microsoft.com/office/drawing/2015/10/21/chartex" xmlns:cx3="http://schemas.microsoft.com/office/drawing/2016/5/9/chartex" xmlns:cx4="http://schemas.microsoft.com/office/drawing/2016/5/10/chartex" xmlns:cx5="http://schemas.microsoft.com/office/drawing/2016/5/11/chartex" xmlns:cx6="http://schemas.microsoft.com/office/drawing/2016/5/12/chartex" xmlns:cx7="http://schemas.microsoft.com/office/drawing/2016/5/13/chartex" xmlns:cx8="http://schemas.microsoft.com/office/drawing/2016/5/14/chartex" xmlns:mc="http://schemas.openxmlformats.org/markup-compatibility/2006" xmlns:aink="http://schemas.microsoft.com/office/drawing/2016/ink" xmlns:am3d="http://schemas.microsoft.com/office/drawing/2017/model3d" xmlns:o="urn:schemas-microsoft-com:office:office" xmlns:r="http://schemas.openxmlformats.org/officeDocument/2006/relationships" xmlns:m="http://schemas.openxmlformats.org/officeDocument/2006/math" xmlns:v="urn:schemas-microsoft-com:vml" xmlns:wp14="http://schemas.microsoft.com/office/word/2010/wordprocessingDrawing" xmlns:wp="http://schemas.openxmlformats.org/drawingml/2006/wordprocessingDrawing" xmlns:w10="urn:schemas-microsoft-com:office:word" xmlns:w="http://schemas.openxmlformats.org/wordprocessingml/2006/main" xmlns:w14="http://schemas.microsoft.com/office/word/2010/wordml" xmlns:w15="http://schemas.microsoft.com/office/word/2012/wordml" xmlns:w16cid="http://schemas.microsoft.com/office/word/2016/wordml/cid" xmlns:w16se="http://schemas.microsoft.com/office/word/2015/wordml/symex" xmlns:wpg="http://schemas.microsoft.com/office/word/2010/wordprocessingGroup" xmlns:wpi="http://schemas.microsoft.com/office/word/2010/wordprocessingInk" xmlns:wne="http://schemas.microsoft.com/office/word/2006/wordml" xmlns:wps="http://schemas.microsoft.com/office/word/2010/wordprocessingShape" mc:Ignorable="w14 w15 w16se w16cid wp14">
+<w:document xmlns:wpc="http://schemas.microsoft.com/office/word/2010/wordprocessingCanvas" xmlns:cx="http://schemas.microsoft.com/office/drawing/2014/chartex" xmlns:cx1="http://schemas.microsoft.com/office/drawing/2015/9/8/chartex" xmlns:cx2="http://schemas.microsoft.com/office/drawing/2015/10/21/chartex" xmlns:cx3="http://schemas.microsoft.com/office/drawing/2016/5/9/chartex" xmlns:cx4="http://schemas.microsoft.com/office/drawing/2016/5/10/chartex" xmlns:cx5="http://schemas.microsoft.com/office/drawing/2016/5/11/chartex" xmlns:cx6="http://schemas.microsoft.com/office/drawing/2016/5/12/chartex" xmlns:cx7="http://schemas.microsoft.com/office/drawing/2016/5/13/chartex" xmlns:cx8="http://schemas.microsoft.com/office/drawing/2016/5/14/chartex" xmlns:mc="http://schemas.openxmlformats.org/markup-compatibility/2006" xmlns:aink="http://schemas.microsoft.com/office/drawing/2016/ink" xmlns:am3d="http://schemas.microsoft.com/office/drawing/2017/model3d" xmlns:o="urn:schemas-microsoft-com:office:office" xmlns:r="http://schemas.openxmlformats.org/officeDocument/2006/relationships" xmlns:m="http://schemas.openxmlformats.org/officeDocument/2006/math" xmlns:v="urn:schemas-microsoft-com:vml" xmlns:wp14="http://schemas.microsoft.com/office/word/2010/wordprocessingDrawing" xmlns:wp="http://schemas.openxmlformats.org/drawingml/2006/wordprocessingDrawing" xmlns:w10="urn:schemas-microsoft-com:office:word" xmlns:w="http://schemas.openxmlformats.org/wordprocessingml/2006/main" xmlns:w14="http://schemas.microsoft.com/office/word/2010/wordml" xmlns:w15="http://schemas.microsoft.com/office/word/2012/wordml" xmlns:w16cex="http://schemas.microsoft.com/office/word/2018/wordml/cex" xmlns:w16cid="http://schemas.microsoft.com/office/word/2016/wordml/cid" xmlns:w16="http://schemas.microsoft.com/office/word/2018/wordml" xmlns:w16se="http://schemas.microsoft.com/office/word/2015/wordml/symex" xmlns:wpg="http://schemas.microsoft.com/office/word/2010/wordprocessingGroup" xmlns:wpi="http://schemas.microsoft.com/office/word/2010/wordprocessingInk" xmlns:wne="http://schemas.microsoft.com/office/word/2006/wordml" xmlns:wps="http://schemas.microsoft.com/office/word/2010/wordprocessingShape" mc:Ignorable="w14 w15 w16se w16cid w16 w16cex wp14">
   <w:body>
     <w:tbl>
       <w:tblPr>
@@ -94,7 +94,7 @@
               <w:rPr>
                 <w:noProof/>
               </w:rPr>
-              <w:t>07/06/2020</w:t>
+              <w:t>10/06/2020</w:t>
             </w:r>
             <w:r>
               <w:fldChar w:fldCharType="end"/>
@@ -163,8 +163,6 @@
       <w:pPr>
         <w:jc w:val="center"/>
       </w:pPr>
-      <w:bookmarkStart w:id="0" w:name="_GoBack"/>
-      <w:bookmarkEnd w:id="0"/>
     </w:p>
     <w:p>
       <w:r>
@@ -174,51 +172,441 @@
     <w:p>
       <w:pPr>
         <w:pStyle w:val="Heading1"/>
-      </w:pPr>
-      <w:bookmarkStart w:id="1" w:name="_Toc481864189"/>
-      <w:r>
+        <w:rPr>
+          <w:color w:val="ED7D31" w:themeColor="accent2"/>
+        </w:rPr>
+      </w:pPr>
+      <w:bookmarkStart w:id="0" w:name="_Toc481864189"/>
+      <w:r>
+        <w:rPr>
+          <w:color w:val="ED7D31" w:themeColor="accent2"/>
+        </w:rPr>
         <w:lastRenderedPageBreak/>
         <w:t>Game/Story Summary</w:t>
       </w:r>
+      <w:bookmarkEnd w:id="0"/>
+      <w:r>
+        <w:rPr>
+          <w:color w:val="ED7D31" w:themeColor="accent2"/>
+        </w:rPr>
+        <w:t xml:space="preserve"> </w:t>
+      </w:r>
+      <w:r>
+        <w:rPr>
+          <w:color w:val="ED7D31" w:themeColor="accent2"/>
+        </w:rPr>
+        <w:t>(Stretch goal)</w:t>
+      </w:r>
+    </w:p>
+    <w:p>
+      <w:r>
+        <w:t xml:space="preserve">Outline the story (beginning, middle, and end… or at least a cliff-hanger) mentioning the setting, the characters, and the conflict. Give a brief description of the gameplay and some of the cool things the player can do in the game. </w:t>
+      </w:r>
+    </w:p>
+    <w:p>
+      <w:pPr>
+        <w:pStyle w:val="Heading2"/>
+        <w:rPr>
+          <w:color w:val="ED7D31" w:themeColor="accent2"/>
+        </w:rPr>
+      </w:pPr>
+      <w:bookmarkStart w:id="1" w:name="_Toc481864190"/>
+      <w:r>
+        <w:rPr>
+          <w:color w:val="ED7D31" w:themeColor="accent2"/>
+        </w:rPr>
+        <w:t>Game Flow Outline:</w:t>
+      </w:r>
       <w:bookmarkEnd w:id="1"/>
       <w:r>
+        <w:rPr>
+          <w:color w:val="ED7D31" w:themeColor="accent2"/>
+        </w:rPr>
         <w:t xml:space="preserve"> </w:t>
       </w:r>
     </w:p>
     <w:p>
-      <w:r>
-        <w:t xml:space="preserve">Outline the story (beginning, middle, and end… or at least a cliff-hanger) mentioning the setting, the characters, and the conflict. Give a brief description of the gameplay and some of the cool things the player can do in the game. </w:t>
-      </w:r>
+      <w:pPr>
+        <w:rPr>
+          <w:color w:val="ED7D31" w:themeColor="accent2"/>
+        </w:rPr>
+      </w:pPr>
     </w:p>
     <w:p>
       <w:pPr>
         <w:pStyle w:val="Heading2"/>
-      </w:pPr>
-      <w:bookmarkStart w:id="2" w:name="_Toc481864190"/>
-      <w:r>
-        <w:t>Game Flow Outline:</w:t>
+        <w:rPr>
+          <w:color w:val="ED7D31" w:themeColor="accent2"/>
+        </w:rPr>
+      </w:pPr>
+      <w:bookmarkStart w:id="2" w:name="_Toc481864191"/>
+      <w:r>
+        <w:rPr>
+          <w:color w:val="ED7D31" w:themeColor="accent2"/>
+        </w:rPr>
+        <w:t>Game Story Summary:</w:t>
       </w:r>
       <w:bookmarkEnd w:id="2"/>
       <w:r>
+        <w:rPr>
+          <w:color w:val="ED7D31" w:themeColor="accent2"/>
+        </w:rPr>
         <w:t xml:space="preserve"> </w:t>
       </w:r>
     </w:p>
+    <w:p>
+      <w:r>
+        <w:br w:type="page"/>
+      </w:r>
+    </w:p>
     <w:p/>
     <w:p>
       <w:pPr>
+        <w:pStyle w:val="Heading1"/>
+      </w:pPr>
+      <w:bookmarkStart w:id="3" w:name="_Toc481864192"/>
+      <w:r>
+        <w:t>Characters &amp; Controls:</w:t>
+      </w:r>
+      <w:bookmarkEnd w:id="3"/>
+    </w:p>
+    <w:p>
+      <w:pPr>
+        <w:rPr>
+          <w:vertAlign w:val="subscript"/>
+        </w:rPr>
+      </w:pPr>
+      <w:r>
+        <w:t xml:space="preserve">The player will control a vehicle from which they’ll select within a vehicle select menu at the start of a race option. Each ship is unique in its own way, the specs, the looks etc. </w:t>
+      </w:r>
+      <w:r>
+        <w:t xml:space="preserve">Each character is linked to their own vehicle. </w:t>
+      </w:r>
+    </w:p>
+    <w:p>
+      <w:pPr>
         <w:pStyle w:val="Heading2"/>
       </w:pPr>
-      <w:bookmarkStart w:id="3" w:name="_Toc481864191"/>
-      <w:r>
-        <w:t>Game Story Summary:</w:t>
-      </w:r>
-      <w:bookmarkEnd w:id="3"/>
+      <w:bookmarkStart w:id="4" w:name="_Toc481864193"/>
+      <w:r>
+        <w:t>Characters:</w:t>
+      </w:r>
+      <w:bookmarkEnd w:id="4"/>
+    </w:p>
+    <w:p>
+      <w:r>
+        <w:t>Ship_01:</w:t>
+      </w:r>
+    </w:p>
+    <w:p/>
+    <w:p>
+      <w:r>
+        <w:t>Ship_02:</w:t>
+      </w:r>
+    </w:p>
+    <w:p/>
+    <w:p>
+      <w:r>
+        <w:t>Ship_03:</w:t>
+      </w:r>
+    </w:p>
+    <w:p/>
+    <w:p>
+      <w:pPr>
+        <w:pStyle w:val="Heading2"/>
+      </w:pPr>
+      <w:bookmarkStart w:id="5" w:name="_Toc481864194"/>
+      <w:r>
+        <w:t>Controls:</w:t>
+      </w:r>
+      <w:bookmarkEnd w:id="5"/>
       <w:r>
         <w:t xml:space="preserve"> </w:t>
       </w:r>
     </w:p>
     <w:p>
       <w:r>
+        <w:t>Controller (Preferred):</w:t>
+      </w:r>
+    </w:p>
+    <w:tbl>
+      <w:tblPr>
+        <w:tblStyle w:val="TableGrid"/>
+        <w:tblW w:w="0" w:type="auto"/>
+        <w:tblLook w:val="04A0" w:firstRow="1" w:lastRow="0" w:firstColumn="1" w:lastColumn="0" w:noHBand="0" w:noVBand="1"/>
+      </w:tblPr>
+      <w:tblGrid>
+        <w:gridCol w:w="4508"/>
+        <w:gridCol w:w="4508"/>
+      </w:tblGrid>
+      <w:tr>
+        <w:tc>
+          <w:tcPr>
+            <w:tcW w:w="4508" w:type="dxa"/>
+          </w:tcPr>
+          <w:p>
+            <w:r>
+              <w:t>Button:</w:t>
+            </w:r>
+          </w:p>
+        </w:tc>
+        <w:tc>
+          <w:tcPr>
+            <w:tcW w:w="4508" w:type="dxa"/>
+          </w:tcPr>
+          <w:p>
+            <w:r>
+              <w:t>Action:</w:t>
+            </w:r>
+          </w:p>
+        </w:tc>
+      </w:tr>
+      <w:tr>
+        <w:tc>
+          <w:tcPr>
+            <w:tcW w:w="4508" w:type="dxa"/>
+          </w:tcPr>
+          <w:p>
+            <w:r>
+              <w:t>Right Trigger</w:t>
+            </w:r>
+          </w:p>
+        </w:tc>
+        <w:tc>
+          <w:tcPr>
+            <w:tcW w:w="4508" w:type="dxa"/>
+          </w:tcPr>
+          <w:p>
+            <w:r>
+              <w:t>Accelerate</w:t>
+            </w:r>
+          </w:p>
+        </w:tc>
+      </w:tr>
+      <w:tr>
+        <w:tc>
+          <w:tcPr>
+            <w:tcW w:w="4508" w:type="dxa"/>
+          </w:tcPr>
+          <w:p>
+            <w:r>
+              <w:t>Left Trigger</w:t>
+            </w:r>
+          </w:p>
+        </w:tc>
+        <w:tc>
+          <w:tcPr>
+            <w:tcW w:w="4508" w:type="dxa"/>
+          </w:tcPr>
+          <w:p>
+            <w:r>
+              <w:t>Brake</w:t>
+            </w:r>
+          </w:p>
+        </w:tc>
+      </w:tr>
+      <w:tr>
+        <w:tc>
+          <w:tcPr>
+            <w:tcW w:w="4508" w:type="dxa"/>
+          </w:tcPr>
+          <w:p>
+            <w:r>
+              <w:t>Left Analog Stick</w:t>
+            </w:r>
+          </w:p>
+        </w:tc>
+        <w:tc>
+          <w:tcPr>
+            <w:tcW w:w="4508" w:type="dxa"/>
+          </w:tcPr>
+          <w:p>
+            <w:r>
+              <w:t>Directional Movement (Left/Right)</w:t>
+            </w:r>
+          </w:p>
+        </w:tc>
+      </w:tr>
+      <w:tr>
+        <w:tc>
+          <w:tcPr>
+            <w:tcW w:w="4508" w:type="dxa"/>
+          </w:tcPr>
+          <w:p>
+            <w:r>
+              <w:t>Right Analog Stick</w:t>
+            </w:r>
+          </w:p>
+        </w:tc>
+        <w:tc>
+          <w:tcPr>
+            <w:tcW w:w="4508" w:type="dxa"/>
+          </w:tcPr>
+          <w:p>
+            <w:r>
+              <w:t>Camera Movement</w:t>
+            </w:r>
+          </w:p>
+        </w:tc>
+      </w:tr>
+      <w:tr>
+        <w:tc>
+          <w:tcPr>
+            <w:tcW w:w="4508" w:type="dxa"/>
+          </w:tcPr>
+          <w:p/>
+        </w:tc>
+        <w:tc>
+          <w:tcPr>
+            <w:tcW w:w="4508" w:type="dxa"/>
+          </w:tcPr>
+          <w:p/>
+        </w:tc>
+      </w:tr>
+    </w:tbl>
+    <w:p/>
+    <w:p>
+      <w:r>
+        <w:t>Keyboard/Mouse:</w:t>
+      </w:r>
+    </w:p>
+    <w:tbl>
+      <w:tblPr>
+        <w:tblStyle w:val="TableGrid"/>
+        <w:tblW w:w="0" w:type="auto"/>
+        <w:tblLook w:val="04A0" w:firstRow="1" w:lastRow="0" w:firstColumn="1" w:lastColumn="0" w:noHBand="0" w:noVBand="1"/>
+      </w:tblPr>
+      <w:tblGrid>
+        <w:gridCol w:w="4508"/>
+        <w:gridCol w:w="4508"/>
+      </w:tblGrid>
+      <w:tr>
+        <w:tc>
+          <w:tcPr>
+            <w:tcW w:w="4508" w:type="dxa"/>
+          </w:tcPr>
+          <w:p>
+            <w:r>
+              <w:t>Button:</w:t>
+            </w:r>
+          </w:p>
+        </w:tc>
+        <w:tc>
+          <w:tcPr>
+            <w:tcW w:w="4508" w:type="dxa"/>
+          </w:tcPr>
+          <w:p>
+            <w:r>
+              <w:t>Action:</w:t>
+            </w:r>
+          </w:p>
+        </w:tc>
+      </w:tr>
+      <w:tr>
+        <w:tc>
+          <w:tcPr>
+            <w:tcW w:w="4508" w:type="dxa"/>
+          </w:tcPr>
+          <w:p>
+            <w:r>
+              <w:t>W</w:t>
+            </w:r>
+          </w:p>
+        </w:tc>
+        <w:tc>
+          <w:tcPr>
+            <w:tcW w:w="4508" w:type="dxa"/>
+          </w:tcPr>
+          <w:p>
+            <w:r>
+              <w:t>Accelerate</w:t>
+            </w:r>
+          </w:p>
+        </w:tc>
+      </w:tr>
+      <w:tr>
+        <w:tc>
+          <w:tcPr>
+            <w:tcW w:w="4508" w:type="dxa"/>
+          </w:tcPr>
+          <w:p>
+            <w:r>
+              <w:t>S</w:t>
+            </w:r>
+          </w:p>
+        </w:tc>
+        <w:tc>
+          <w:tcPr>
+            <w:tcW w:w="4508" w:type="dxa"/>
+          </w:tcPr>
+          <w:p>
+            <w:r>
+              <w:t>Brake</w:t>
+            </w:r>
+          </w:p>
+        </w:tc>
+      </w:tr>
+      <w:tr>
+        <w:tc>
+          <w:tcPr>
+            <w:tcW w:w="4508" w:type="dxa"/>
+          </w:tcPr>
+          <w:p>
+            <w:r>
+              <w:t>A/D</w:t>
+            </w:r>
+          </w:p>
+        </w:tc>
+        <w:tc>
+          <w:tcPr>
+            <w:tcW w:w="4508" w:type="dxa"/>
+          </w:tcPr>
+          <w:p>
+            <w:r>
+              <w:t>Directional Movement (Left/Right)</w:t>
+            </w:r>
+          </w:p>
+        </w:tc>
+      </w:tr>
+      <w:tr>
+        <w:tc>
+          <w:tcPr>
+            <w:tcW w:w="4508" w:type="dxa"/>
+          </w:tcPr>
+          <w:p>
+            <w:r>
+              <w:t>Mouse</w:t>
+            </w:r>
+          </w:p>
+        </w:tc>
+        <w:tc>
+          <w:tcPr>
+            <w:tcW w:w="4508" w:type="dxa"/>
+          </w:tcPr>
+          <w:p>
+            <w:r>
+              <w:t>Camera Movement</w:t>
+            </w:r>
+          </w:p>
+        </w:tc>
+      </w:tr>
+      <w:tr>
+        <w:tc>
+          <w:tcPr>
+            <w:tcW w:w="4508" w:type="dxa"/>
+          </w:tcPr>
+          <w:p/>
+        </w:tc>
+        <w:tc>
+          <w:tcPr>
+            <w:tcW w:w="4508" w:type="dxa"/>
+          </w:tcPr>
+          <w:p/>
+        </w:tc>
+      </w:tr>
+    </w:tbl>
+    <w:p>
+      <w:r>
         <w:br w:type="page"/>
       </w:r>
     </w:p>
@@ -226,59 +614,12 @@
       <w:pPr>
         <w:pStyle w:val="Heading1"/>
       </w:pPr>
-      <w:bookmarkStart w:id="4" w:name="_Toc481864192"/>
-      <w:r>
-        <w:lastRenderedPageBreak/>
-        <w:t>Characters &amp; Controls:</w:t>
-      </w:r>
-      <w:bookmarkEnd w:id="4"/>
-    </w:p>
-    <w:p>
-      <w:r>
-        <w:t>Who does the player control? What is his/her/it’s story? What can the player do that is unique or special to this game? Does the player play as more than one character? How does the player do these things with a controller or a finger (in the case of touch controls)? Show a control map if applicable. Obviously this page is very nosy and need to know the answers!</w:t>
-      </w:r>
-    </w:p>
-    <w:p>
-      <w:pPr>
-        <w:pStyle w:val="Heading2"/>
-      </w:pPr>
-      <w:bookmarkStart w:id="5" w:name="_Toc481864193"/>
-      <w:r>
-        <w:t>Characters:</w:t>
-      </w:r>
-      <w:bookmarkEnd w:id="5"/>
-    </w:p>
-    <w:p/>
-    <w:p/>
-    <w:p>
-      <w:pPr>
-        <w:pStyle w:val="Heading2"/>
-      </w:pPr>
-      <w:bookmarkStart w:id="6" w:name="_Toc481864194"/>
-      <w:r>
-        <w:t>Controls:</w:t>
-      </w:r>
-      <w:bookmarkEnd w:id="6"/>
-      <w:r>
-        <w:t xml:space="preserve"> </w:t>
-      </w:r>
-    </w:p>
-    <w:p/>
-    <w:p>
-      <w:r>
-        <w:br w:type="page"/>
-      </w:r>
-    </w:p>
-    <w:p>
-      <w:pPr>
-        <w:pStyle w:val="Heading1"/>
-      </w:pPr>
-      <w:bookmarkStart w:id="7" w:name="_Toc481864195"/>
+      <w:bookmarkStart w:id="6" w:name="_Toc481864195"/>
       <w:r>
         <w:lastRenderedPageBreak/>
         <w:t>Gameplay Overview:</w:t>
       </w:r>
-      <w:bookmarkEnd w:id="7"/>
+      <w:bookmarkEnd w:id="6"/>
     </w:p>
     <w:p>
       <w:r>
@@ -296,6 +637,152 @@
     </w:p>
     <w:p>
       <w:r>
+        <w:t>Genre: Racing</w:t>
+      </w:r>
+    </w:p>
+    <w:p>
+      <w:r>
+        <w:t>Camera Perspective: 3</w:t>
+      </w:r>
+      <w:r>
+        <w:rPr>
+          <w:vertAlign w:val="superscript"/>
+        </w:rPr>
+        <w:t>rd</w:t>
+      </w:r>
+      <w:r>
+        <w:t xml:space="preserve"> Person/First Person (Later)</w:t>
+      </w:r>
+    </w:p>
+    <w:p>
+      <w:r>
+        <w:t xml:space="preserve">Primary Action: </w:t>
+      </w:r>
+    </w:p>
+    <w:p>
+      <w:pPr>
+        <w:pStyle w:val="ListParagraph"/>
+        <w:numPr>
+          <w:ilvl w:val="0"/>
+          <w:numId w:val="2"/>
+        </w:numPr>
+      </w:pPr>
+      <w:r>
+        <w:t>High Speed Racing</w:t>
+      </w:r>
+    </w:p>
+    <w:p>
+      <w:pPr>
+        <w:pStyle w:val="ListParagraph"/>
+        <w:numPr>
+          <w:ilvl w:val="0"/>
+          <w:numId w:val="2"/>
+        </w:numPr>
+      </w:pPr>
+      <w:r>
+        <w:t>Time Trials</w:t>
+      </w:r>
+    </w:p>
+    <w:p>
+      <w:pPr>
+        <w:pStyle w:val="ListParagraph"/>
+        <w:numPr>
+          <w:ilvl w:val="0"/>
+          <w:numId w:val="2"/>
+        </w:numPr>
+      </w:pPr>
+      <w:r>
+        <w:t>Versus</w:t>
+      </w:r>
+    </w:p>
+    <w:p>
+      <w:r>
+        <w:t xml:space="preserve">Overall </w:t>
+      </w:r>
+      <w:proofErr w:type="spellStart"/>
+      <w:r>
+        <w:t>Gameflow</w:t>
+      </w:r>
+      <w:proofErr w:type="spellEnd"/>
+      <w:r>
+        <w:t>:</w:t>
+      </w:r>
+    </w:p>
+    <w:p>
+      <w:r>
+        <w:t>Player will start in a menu giving several options. These being the forms of different race options, such as: Versus and Time Trials. From here they can select the track, vehicle and race settings (Laps, Time of Day, Weather, Amount of Opponents, Difficulty).</w:t>
+      </w:r>
+      <w:r>
+        <w:t xml:space="preserve"> After the options above have been selected, they will be placed into a track with their chosen vehicle and settings. Once the intro cinematic has played, the camera will return to the player initiating the countdown sequence for the race to begin. </w:t>
+      </w:r>
+    </w:p>
+    <w:p>
+      <w:r>
+        <w:t>The player will be racing around large environments that are in scale relative to the speed of the racers. The options of the environments are:</w:t>
+      </w:r>
+      <w:r>
+        <w:t xml:space="preserve"> </w:t>
+      </w:r>
+      <w:proofErr w:type="spellStart"/>
+      <w:r>
+        <w:t>Boonta</w:t>
+      </w:r>
+      <w:proofErr w:type="spellEnd"/>
+      <w:r>
+        <w:t xml:space="preserve"> Eve (Tatooine), </w:t>
+      </w:r>
+      <w:proofErr w:type="spellStart"/>
+      <w:r>
+        <w:t>Kashsyyyk</w:t>
+      </w:r>
+      <w:proofErr w:type="spellEnd"/>
+      <w:r>
+        <w:t xml:space="preserve"> (</w:t>
+      </w:r>
+      <w:proofErr w:type="spellStart"/>
+      <w:r>
+        <w:t>Wookies</w:t>
+      </w:r>
+      <w:proofErr w:type="spellEnd"/>
+      <w:r>
+        <w:t xml:space="preserve">), Death Star (Trench Run), </w:t>
+      </w:r>
+      <w:proofErr w:type="spellStart"/>
+      <w:r>
+        <w:t>Hoth</w:t>
+      </w:r>
+      <w:proofErr w:type="spellEnd"/>
+      <w:r>
+        <w:t xml:space="preserve"> (Snowy </w:t>
+      </w:r>
+      <w:proofErr w:type="spellStart"/>
+      <w:r>
+        <w:t>Bois</w:t>
+      </w:r>
+      <w:proofErr w:type="spellEnd"/>
+      <w:r>
+        <w:t>), Spice Mine Run (</w:t>
+      </w:r>
+      <w:r>
+        <w:t>Solo Movie</w:t>
+      </w:r>
+      <w:r>
+        <w:t>)</w:t>
+      </w:r>
+      <w:r>
+        <w:t xml:space="preserve">. </w:t>
+      </w:r>
+    </w:p>
+    <w:p>
+      <w:r>
+        <w:t xml:space="preserve">The player will navigate these environments with the help of </w:t>
+      </w:r>
+      <w:r>
+        <w:t>a guidance system similar to F1, using a hologram style system applied as if similar to AR. Also using the visuals from the environments as hints to which direction the player should take.</w:t>
+      </w:r>
+    </w:p>
+    <w:p>
+      <w:r>
         <w:br w:type="page"/>
       </w:r>
     </w:p>
@@ -303,12 +790,12 @@
       <w:pPr>
         <w:pStyle w:val="Heading1"/>
       </w:pPr>
-      <w:bookmarkStart w:id="8" w:name="_Toc481864196"/>
+      <w:bookmarkStart w:id="7" w:name="_Toc481864196"/>
       <w:r>
         <w:lastRenderedPageBreak/>
         <w:t>Gameplay Experience:</w:t>
       </w:r>
-      <w:bookmarkEnd w:id="8"/>
+      <w:bookmarkEnd w:id="7"/>
     </w:p>
     <w:p>
       <w:r>
@@ -324,7 +811,22 @@
         <w:t xml:space="preserve"> When do they appear? (I between levels? At the beginning and end of a game?)</w:t>
       </w:r>
     </w:p>
-    <w:p/>
+    <w:p>
+      <w:r>
+        <w:t xml:space="preserve">The aim for the experience of this game is to provide a more realistic approach to the racing aspect. With the original </w:t>
+      </w:r>
+      <w:proofErr w:type="spellStart"/>
+      <w:r>
+        <w:t>PodRacer</w:t>
+      </w:r>
+      <w:proofErr w:type="spellEnd"/>
+      <w:r>
+        <w:t xml:space="preserve"> game, it felt very arcade-like and it didn’t feel as if you were improving your lap speeds each lap making it feel stale later on through the career. With this project we would like to add the dynamic feeling of improving lap times each lap and aiming for the best approach to </w:t>
+      </w:r>
+      <w:r>
+        <w:t xml:space="preserve">each corner. </w:t>
+      </w:r>
+    </w:p>
     <w:p>
       <w:r>
         <w:br w:type="page"/>
@@ -393,7 +895,7 @@
       </w:r>
     </w:p>
     <w:sectPr>
-      <w:footerReference w:type="default" r:id="rId7"/>
+      <w:footerReference w:type="default" r:id="rId8"/>
       <w:pgSz w:w="11906" w:h="16838"/>
       <w:pgMar w:top="1440" w:right="1440" w:bottom="1440" w:left="1440" w:header="708" w:footer="708" w:gutter="0"/>
       <w:cols w:space="708"/>
@@ -404,7 +906,7 @@
 </file>
 
 <file path=word/endnotes.xml><?xml version="1.0" encoding="utf-8"?>
-<w:endnotes xmlns:wpc="http://schemas.microsoft.com/office/word/2010/wordprocessingCanvas" xmlns:cx="http://schemas.microsoft.com/office/drawing/2014/chartex" xmlns:cx1="http://schemas.microsoft.com/office/drawing/2015/9/8/chartex" xmlns:cx2="http://schemas.microsoft.com/office/drawing/2015/10/21/chartex" xmlns:cx3="http://schemas.microsoft.com/office/drawing/2016/5/9/chartex" xmlns:cx4="http://schemas.microsoft.com/office/drawing/2016/5/10/chartex" xmlns:cx5="http://schemas.microsoft.com/office/drawing/2016/5/11/chartex" xmlns:cx6="http://schemas.microsoft.com/office/drawing/2016/5/12/chartex" xmlns:cx7="http://schemas.microsoft.com/office/drawing/2016/5/13/chartex" xmlns:cx8="http://schemas.microsoft.com/office/drawing/2016/5/14/chartex" xmlns:mc="http://schemas.openxmlformats.org/markup-compatibility/2006" xmlns:aink="http://schemas.microsoft.com/office/drawing/2016/ink" xmlns:am3d="http://schemas.microsoft.com/office/drawing/2017/model3d" xmlns:o="urn:schemas-microsoft-com:office:office" xmlns:r="http://schemas.openxmlformats.org/officeDocument/2006/relationships" xmlns:m="http://schemas.openxmlformats.org/officeDocument/2006/math" xmlns:v="urn:schemas-microsoft-com:vml" xmlns:wp14="http://schemas.microsoft.com/office/word/2010/wordprocessingDrawing" xmlns:wp="http://schemas.openxmlformats.org/drawingml/2006/wordprocessingDrawing" xmlns:w10="urn:schemas-microsoft-com:office:word" xmlns:w="http://schemas.openxmlformats.org/wordprocessingml/2006/main" xmlns:w14="http://schemas.microsoft.com/office/word/2010/wordml" xmlns:w15="http://schemas.microsoft.com/office/word/2012/wordml" xmlns:w16cid="http://schemas.microsoft.com/office/word/2016/wordml/cid" xmlns:w16se="http://schemas.microsoft.com/office/word/2015/wordml/symex" xmlns:wpg="http://schemas.microsoft.com/office/word/2010/wordprocessingGroup" xmlns:wpi="http://schemas.microsoft.com/office/word/2010/wordprocessingInk" xmlns:wne="http://schemas.microsoft.com/office/word/2006/wordml" xmlns:wps="http://schemas.microsoft.com/office/word/2010/wordprocessingShape" mc:Ignorable="w14 w15 w16se w16cid wp14">
+<w:endnotes xmlns:wpc="http://schemas.microsoft.com/office/word/2010/wordprocessingCanvas" xmlns:cx="http://schemas.microsoft.com/office/drawing/2014/chartex" xmlns:cx1="http://schemas.microsoft.com/office/drawing/2015/9/8/chartex" xmlns:cx2="http://schemas.microsoft.com/office/drawing/2015/10/21/chartex" xmlns:cx3="http://schemas.microsoft.com/office/drawing/2016/5/9/chartex" xmlns:cx4="http://schemas.microsoft.com/office/drawing/2016/5/10/chartex" xmlns:cx5="http://schemas.microsoft.com/office/drawing/2016/5/11/chartex" xmlns:cx6="http://schemas.microsoft.com/office/drawing/2016/5/12/chartex" xmlns:cx7="http://schemas.microsoft.com/office/drawing/2016/5/13/chartex" xmlns:cx8="http://schemas.microsoft.com/office/drawing/2016/5/14/chartex" xmlns:mc="http://schemas.openxmlformats.org/markup-compatibility/2006" xmlns:aink="http://schemas.microsoft.com/office/drawing/2016/ink" xmlns:am3d="http://schemas.microsoft.com/office/drawing/2017/model3d" xmlns:o="urn:schemas-microsoft-com:office:office" xmlns:r="http://schemas.openxmlformats.org/officeDocument/2006/relationships" xmlns:m="http://schemas.openxmlformats.org/officeDocument/2006/math" xmlns:v="urn:schemas-microsoft-com:vml" xmlns:wp14="http://schemas.microsoft.com/office/word/2010/wordprocessingDrawing" xmlns:wp="http://schemas.openxmlformats.org/drawingml/2006/wordprocessingDrawing" xmlns:w10="urn:schemas-microsoft-com:office:word" xmlns:w="http://schemas.openxmlformats.org/wordprocessingml/2006/main" xmlns:w14="http://schemas.microsoft.com/office/word/2010/wordml" xmlns:w15="http://schemas.microsoft.com/office/word/2012/wordml" xmlns:w16cex="http://schemas.microsoft.com/office/word/2018/wordml/cex" xmlns:w16cid="http://schemas.microsoft.com/office/word/2016/wordml/cid" xmlns:w16="http://schemas.microsoft.com/office/word/2018/wordml" xmlns:w16se="http://schemas.microsoft.com/office/word/2015/wordml/symex" xmlns:wpg="http://schemas.microsoft.com/office/word/2010/wordprocessingGroup" xmlns:wpi="http://schemas.microsoft.com/office/word/2010/wordprocessingInk" xmlns:wne="http://schemas.microsoft.com/office/word/2006/wordml" xmlns:wps="http://schemas.microsoft.com/office/word/2010/wordprocessingShape" mc:Ignorable="w14 w15 w16se w16cid w16 w16cex wp14">
   <w:endnote w:type="separator" w:id="-1">
     <w:p>
       <w:pPr>
@@ -429,7 +931,7 @@
 </file>
 
 <file path=word/footer1.xml><?xml version="1.0" encoding="utf-8"?>
-<w:ftr xmlns:wpc="http://schemas.microsoft.com/office/word/2010/wordprocessingCanvas" xmlns:cx="http://schemas.microsoft.com/office/drawing/2014/chartex" xmlns:cx1="http://schemas.microsoft.com/office/drawing/2015/9/8/chartex" xmlns:cx2="http://schemas.microsoft.com/office/drawing/2015/10/21/chartex" xmlns:cx3="http://schemas.microsoft.com/office/drawing/2016/5/9/chartex" xmlns:cx4="http://schemas.microsoft.com/office/drawing/2016/5/10/chartex" xmlns:cx5="http://schemas.microsoft.com/office/drawing/2016/5/11/chartex" xmlns:cx6="http://schemas.microsoft.com/office/drawing/2016/5/12/chartex" xmlns:cx7="http://schemas.microsoft.com/office/drawing/2016/5/13/chartex" xmlns:cx8="http://schemas.microsoft.com/office/drawing/2016/5/14/chartex" xmlns:mc="http://schemas.openxmlformats.org/markup-compatibility/2006" xmlns:aink="http://schemas.microsoft.com/office/drawing/2016/ink" xmlns:am3d="http://schemas.microsoft.com/office/drawing/2017/model3d" xmlns:o="urn:schemas-microsoft-com:office:office" xmlns:r="http://schemas.openxmlformats.org/officeDocument/2006/relationships" xmlns:m="http://schemas.openxmlformats.org/officeDocument/2006/math" xmlns:v="urn:schemas-microsoft-com:vml" xmlns:wp14="http://schemas.microsoft.com/office/word/2010/wordprocessingDrawing" xmlns:wp="http://schemas.openxmlformats.org/drawingml/2006/wordprocessingDrawing" xmlns:w10="urn:schemas-microsoft-com:office:word" xmlns:w="http://schemas.openxmlformats.org/wordprocessingml/2006/main" xmlns:w14="http://schemas.microsoft.com/office/word/2010/wordml" xmlns:w15="http://schemas.microsoft.com/office/word/2012/wordml" xmlns:w16cid="http://schemas.microsoft.com/office/word/2016/wordml/cid" xmlns:w16se="http://schemas.microsoft.com/office/word/2015/wordml/symex" xmlns:wpg="http://schemas.microsoft.com/office/word/2010/wordprocessingGroup" xmlns:wpi="http://schemas.microsoft.com/office/word/2010/wordprocessingInk" xmlns:wne="http://schemas.microsoft.com/office/word/2006/wordml" xmlns:wps="http://schemas.microsoft.com/office/word/2010/wordprocessingShape" mc:Ignorable="w14 w15 w16se w16cid wp14">
+<w:ftr xmlns:wpc="http://schemas.microsoft.com/office/word/2010/wordprocessingCanvas" xmlns:cx="http://schemas.microsoft.com/office/drawing/2014/chartex" xmlns:cx1="http://schemas.microsoft.com/office/drawing/2015/9/8/chartex" xmlns:cx2="http://schemas.microsoft.com/office/drawing/2015/10/21/chartex" xmlns:cx3="http://schemas.microsoft.com/office/drawing/2016/5/9/chartex" xmlns:cx4="http://schemas.microsoft.com/office/drawing/2016/5/10/chartex" xmlns:cx5="http://schemas.microsoft.com/office/drawing/2016/5/11/chartex" xmlns:cx6="http://schemas.microsoft.com/office/drawing/2016/5/12/chartex" xmlns:cx7="http://schemas.microsoft.com/office/drawing/2016/5/13/chartex" xmlns:cx8="http://schemas.microsoft.com/office/drawing/2016/5/14/chartex" xmlns:mc="http://schemas.openxmlformats.org/markup-compatibility/2006" xmlns:aink="http://schemas.microsoft.com/office/drawing/2016/ink" xmlns:am3d="http://schemas.microsoft.com/office/drawing/2017/model3d" xmlns:o="urn:schemas-microsoft-com:office:office" xmlns:r="http://schemas.openxmlformats.org/officeDocument/2006/relationships" xmlns:m="http://schemas.openxmlformats.org/officeDocument/2006/math" xmlns:v="urn:schemas-microsoft-com:vml" xmlns:wp14="http://schemas.microsoft.com/office/word/2010/wordprocessingDrawing" xmlns:wp="http://schemas.openxmlformats.org/drawingml/2006/wordprocessingDrawing" xmlns:w10="urn:schemas-microsoft-com:office:word" xmlns:w="http://schemas.openxmlformats.org/wordprocessingml/2006/main" xmlns:w14="http://schemas.microsoft.com/office/word/2010/wordml" xmlns:w15="http://schemas.microsoft.com/office/word/2012/wordml" xmlns:w16cex="http://schemas.microsoft.com/office/word/2018/wordml/cex" xmlns:w16cid="http://schemas.microsoft.com/office/word/2016/wordml/cid" xmlns:w16="http://schemas.microsoft.com/office/word/2018/wordml" xmlns:w16se="http://schemas.microsoft.com/office/word/2015/wordml/symex" xmlns:wpg="http://schemas.microsoft.com/office/word/2010/wordprocessingGroup" xmlns:wpi="http://schemas.microsoft.com/office/word/2010/wordprocessingInk" xmlns:wne="http://schemas.microsoft.com/office/word/2006/wordml" xmlns:wps="http://schemas.microsoft.com/office/word/2010/wordprocessingShape" mc:Ignorable="w14 w15 w16se w16cid w16 w16cex wp14">
   <w:p>
     <w:pPr>
       <w:pStyle w:val="Footer"/>
@@ -462,7 +964,7 @@
       <w:rPr>
         <w:noProof/>
       </w:rPr>
-      <w:t>07/06/2020</w:t>
+      <w:t>10/06/2020</w:t>
     </w:r>
     <w:r>
       <w:fldChar w:fldCharType="end"/>
@@ -472,7 +974,7 @@
 </file>
 
 <file path=word/footnotes.xml><?xml version="1.0" encoding="utf-8"?>
-<w:footnotes xmlns:wpc="http://schemas.microsoft.com/office/word/2010/wordprocessingCanvas" xmlns:cx="http://schemas.microsoft.com/office/drawing/2014/chartex" xmlns:cx1="http://schemas.microsoft.com/office/drawing/2015/9/8/chartex" xmlns:cx2="http://schemas.microsoft.com/office/drawing/2015/10/21/chartex" xmlns:cx3="http://schemas.microsoft.com/office/drawing/2016/5/9/chartex" xmlns:cx4="http://schemas.microsoft.com/office/drawing/2016/5/10/chartex" xmlns:cx5="http://schemas.microsoft.com/office/drawing/2016/5/11/chartex" xmlns:cx6="http://schemas.microsoft.com/office/drawing/2016/5/12/chartex" xmlns:cx7="http://schemas.microsoft.com/office/drawing/2016/5/13/chartex" xmlns:cx8="http://schemas.microsoft.com/office/drawing/2016/5/14/chartex" xmlns:mc="http://schemas.openxmlformats.org/markup-compatibility/2006" xmlns:aink="http://schemas.microsoft.com/office/drawing/2016/ink" xmlns:am3d="http://schemas.microsoft.com/office/drawing/2017/model3d" xmlns:o="urn:schemas-microsoft-com:office:office" xmlns:r="http://schemas.openxmlformats.org/officeDocument/2006/relationships" xmlns:m="http://schemas.openxmlformats.org/officeDocument/2006/math" xmlns:v="urn:schemas-microsoft-com:vml" xmlns:wp14="http://schemas.microsoft.com/office/word/2010/wordprocessingDrawing" xmlns:wp="http://schemas.openxmlformats.org/drawingml/2006/wordprocessingDrawing" xmlns:w10="urn:schemas-microsoft-com:office:word" xmlns:w="http://schemas.openxmlformats.org/wordprocessingml/2006/main" xmlns:w14="http://schemas.microsoft.com/office/word/2010/wordml" xmlns:w15="http://schemas.microsoft.com/office/word/2012/wordml" xmlns:w16cid="http://schemas.microsoft.com/office/word/2016/wordml/cid" xmlns:w16se="http://schemas.microsoft.com/office/word/2015/wordml/symex" xmlns:wpg="http://schemas.microsoft.com/office/word/2010/wordprocessingGroup" xmlns:wpi="http://schemas.microsoft.com/office/word/2010/wordprocessingInk" xmlns:wne="http://schemas.microsoft.com/office/word/2006/wordml" xmlns:wps="http://schemas.microsoft.com/office/word/2010/wordprocessingShape" mc:Ignorable="w14 w15 w16se w16cid wp14">
+<w:footnotes xmlns:wpc="http://schemas.microsoft.com/office/word/2010/wordprocessingCanvas" xmlns:cx="http://schemas.microsoft.com/office/drawing/2014/chartex" xmlns:cx1="http://schemas.microsoft.com/office/drawing/2015/9/8/chartex" xmlns:cx2="http://schemas.microsoft.com/office/drawing/2015/10/21/chartex" xmlns:cx3="http://schemas.microsoft.com/office/drawing/2016/5/9/chartex" xmlns:cx4="http://schemas.microsoft.com/office/drawing/2016/5/10/chartex" xmlns:cx5="http://schemas.microsoft.com/office/drawing/2016/5/11/chartex" xmlns:cx6="http://schemas.microsoft.com/office/drawing/2016/5/12/chartex" xmlns:cx7="http://schemas.microsoft.com/office/drawing/2016/5/13/chartex" xmlns:cx8="http://schemas.microsoft.com/office/drawing/2016/5/14/chartex" xmlns:mc="http://schemas.openxmlformats.org/markup-compatibility/2006" xmlns:aink="http://schemas.microsoft.com/office/drawing/2016/ink" xmlns:am3d="http://schemas.microsoft.com/office/drawing/2017/model3d" xmlns:o="urn:schemas-microsoft-com:office:office" xmlns:r="http://schemas.openxmlformats.org/officeDocument/2006/relationships" xmlns:m="http://schemas.openxmlformats.org/officeDocument/2006/math" xmlns:v="urn:schemas-microsoft-com:vml" xmlns:wp14="http://schemas.microsoft.com/office/word/2010/wordprocessingDrawing" xmlns:wp="http://schemas.openxmlformats.org/drawingml/2006/wordprocessingDrawing" xmlns:w10="urn:schemas-microsoft-com:office:word" xmlns:w="http://schemas.openxmlformats.org/wordprocessingml/2006/main" xmlns:w14="http://schemas.microsoft.com/office/word/2010/wordml" xmlns:w15="http://schemas.microsoft.com/office/word/2012/wordml" xmlns:w16cex="http://schemas.microsoft.com/office/word/2018/wordml/cex" xmlns:w16cid="http://schemas.microsoft.com/office/word/2016/wordml/cid" xmlns:w16="http://schemas.microsoft.com/office/word/2018/wordml" xmlns:w16se="http://schemas.microsoft.com/office/word/2015/wordml/symex" xmlns:wpg="http://schemas.microsoft.com/office/word/2010/wordprocessingGroup" xmlns:wpi="http://schemas.microsoft.com/office/word/2010/wordprocessingInk" xmlns:wne="http://schemas.microsoft.com/office/word/2006/wordml" xmlns:wps="http://schemas.microsoft.com/office/word/2010/wordprocessingShape" mc:Ignorable="w14 w15 w16se w16cid w16 w16cex wp14">
   <w:footnote w:type="separator" w:id="-1">
     <w:p>
       <w:pPr>
@@ -496,8 +998,245 @@
 </w:footnotes>
 </file>
 
+<file path=word/numbering.xml><?xml version="1.0" encoding="utf-8"?>
+<w:numbering xmlns:wpc="http://schemas.microsoft.com/office/word/2010/wordprocessingCanvas" xmlns:cx="http://schemas.microsoft.com/office/drawing/2014/chartex" xmlns:cx1="http://schemas.microsoft.com/office/drawing/2015/9/8/chartex" xmlns:cx2="http://schemas.microsoft.com/office/drawing/2015/10/21/chartex" xmlns:cx3="http://schemas.microsoft.com/office/drawing/2016/5/9/chartex" xmlns:cx4="http://schemas.microsoft.com/office/drawing/2016/5/10/chartex" xmlns:cx5="http://schemas.microsoft.com/office/drawing/2016/5/11/chartex" xmlns:cx6="http://schemas.microsoft.com/office/drawing/2016/5/12/chartex" xmlns:cx7="http://schemas.microsoft.com/office/drawing/2016/5/13/chartex" xmlns:cx8="http://schemas.microsoft.com/office/drawing/2016/5/14/chartex" xmlns:mc="http://schemas.openxmlformats.org/markup-compatibility/2006" xmlns:aink="http://schemas.microsoft.com/office/drawing/2016/ink" xmlns:am3d="http://schemas.microsoft.com/office/drawing/2017/model3d" xmlns:o="urn:schemas-microsoft-com:office:office" xmlns:r="http://schemas.openxmlformats.org/officeDocument/2006/relationships" xmlns:m="http://schemas.openxmlformats.org/officeDocument/2006/math" xmlns:v="urn:schemas-microsoft-com:vml" xmlns:wp14="http://schemas.microsoft.com/office/word/2010/wordprocessingDrawing" xmlns:wp="http://schemas.openxmlformats.org/drawingml/2006/wordprocessingDrawing" xmlns:w10="urn:schemas-microsoft-com:office:word" xmlns:w="http://schemas.openxmlformats.org/wordprocessingml/2006/main" xmlns:w14="http://schemas.microsoft.com/office/word/2010/wordml" xmlns:w15="http://schemas.microsoft.com/office/word/2012/wordml" xmlns:w16cex="http://schemas.microsoft.com/office/word/2018/wordml/cex" xmlns:w16cid="http://schemas.microsoft.com/office/word/2016/wordml/cid" xmlns:w16="http://schemas.microsoft.com/office/word/2018/wordml" xmlns:w16se="http://schemas.microsoft.com/office/word/2015/wordml/symex" xmlns:wpg="http://schemas.microsoft.com/office/word/2010/wordprocessingGroup" xmlns:wpi="http://schemas.microsoft.com/office/word/2010/wordprocessingInk" xmlns:wne="http://schemas.microsoft.com/office/word/2006/wordml" xmlns:wps="http://schemas.microsoft.com/office/word/2010/wordprocessingShape" mc:Ignorable="w14 w15 w16se w16cid w16 w16cex wp14">
+  <w:abstractNum w:abstractNumId="0" w15:restartNumberingAfterBreak="0">
+    <w:nsid w:val="233148FA"/>
+    <w:multiLevelType w:val="hybridMultilevel"/>
+    <w:tmpl w:val="903E3284"/>
+    <w:lvl w:ilvl="0" w:tplc="08090001">
+      <w:start w:val="1"/>
+      <w:numFmt w:val="bullet"/>
+      <w:lvlText w:val=""/>
+      <w:lvlJc w:val="left"/>
+      <w:pPr>
+        <w:ind w:left="720" w:hanging="360"/>
+      </w:pPr>
+      <w:rPr>
+        <w:rFonts w:ascii="Symbol" w:hAnsi="Symbol" w:hint="default"/>
+      </w:rPr>
+    </w:lvl>
+    <w:lvl w:ilvl="1" w:tplc="08090003" w:tentative="1">
+      <w:start w:val="1"/>
+      <w:numFmt w:val="bullet"/>
+      <w:lvlText w:val="o"/>
+      <w:lvlJc w:val="left"/>
+      <w:pPr>
+        <w:ind w:left="1440" w:hanging="360"/>
+      </w:pPr>
+      <w:rPr>
+        <w:rFonts w:ascii="Courier New" w:hAnsi="Courier New" w:cs="Courier New" w:hint="default"/>
+      </w:rPr>
+    </w:lvl>
+    <w:lvl w:ilvl="2" w:tplc="08090005" w:tentative="1">
+      <w:start w:val="1"/>
+      <w:numFmt w:val="bullet"/>
+      <w:lvlText w:val=""/>
+      <w:lvlJc w:val="left"/>
+      <w:pPr>
+        <w:ind w:left="2160" w:hanging="360"/>
+      </w:pPr>
+      <w:rPr>
+        <w:rFonts w:ascii="Wingdings" w:hAnsi="Wingdings" w:hint="default"/>
+      </w:rPr>
+    </w:lvl>
+    <w:lvl w:ilvl="3" w:tplc="08090001" w:tentative="1">
+      <w:start w:val="1"/>
+      <w:numFmt w:val="bullet"/>
+      <w:lvlText w:val=""/>
+      <w:lvlJc w:val="left"/>
+      <w:pPr>
+        <w:ind w:left="2880" w:hanging="360"/>
+      </w:pPr>
+      <w:rPr>
+        <w:rFonts w:ascii="Symbol" w:hAnsi="Symbol" w:hint="default"/>
+      </w:rPr>
+    </w:lvl>
+    <w:lvl w:ilvl="4" w:tplc="08090003" w:tentative="1">
+      <w:start w:val="1"/>
+      <w:numFmt w:val="bullet"/>
+      <w:lvlText w:val="o"/>
+      <w:lvlJc w:val="left"/>
+      <w:pPr>
+        <w:ind w:left="3600" w:hanging="360"/>
+      </w:pPr>
+      <w:rPr>
+        <w:rFonts w:ascii="Courier New" w:hAnsi="Courier New" w:cs="Courier New" w:hint="default"/>
+      </w:rPr>
+    </w:lvl>
+    <w:lvl w:ilvl="5" w:tplc="08090005" w:tentative="1">
+      <w:start w:val="1"/>
+      <w:numFmt w:val="bullet"/>
+      <w:lvlText w:val=""/>
+      <w:lvlJc w:val="left"/>
+      <w:pPr>
+        <w:ind w:left="4320" w:hanging="360"/>
+      </w:pPr>
+      <w:rPr>
+        <w:rFonts w:ascii="Wingdings" w:hAnsi="Wingdings" w:hint="default"/>
+      </w:rPr>
+    </w:lvl>
+    <w:lvl w:ilvl="6" w:tplc="08090001" w:tentative="1">
+      <w:start w:val="1"/>
+      <w:numFmt w:val="bullet"/>
+      <w:lvlText w:val=""/>
+      <w:lvlJc w:val="left"/>
+      <w:pPr>
+        <w:ind w:left="5040" w:hanging="360"/>
+      </w:pPr>
+      <w:rPr>
+        <w:rFonts w:ascii="Symbol" w:hAnsi="Symbol" w:hint="default"/>
+      </w:rPr>
+    </w:lvl>
+    <w:lvl w:ilvl="7" w:tplc="08090003" w:tentative="1">
+      <w:start w:val="1"/>
+      <w:numFmt w:val="bullet"/>
+      <w:lvlText w:val="o"/>
+      <w:lvlJc w:val="left"/>
+      <w:pPr>
+        <w:ind w:left="5760" w:hanging="360"/>
+      </w:pPr>
+      <w:rPr>
+        <w:rFonts w:ascii="Courier New" w:hAnsi="Courier New" w:cs="Courier New" w:hint="default"/>
+      </w:rPr>
+    </w:lvl>
+    <w:lvl w:ilvl="8" w:tplc="08090005" w:tentative="1">
+      <w:start w:val="1"/>
+      <w:numFmt w:val="bullet"/>
+      <w:lvlText w:val=""/>
+      <w:lvlJc w:val="left"/>
+      <w:pPr>
+        <w:ind w:left="6480" w:hanging="360"/>
+      </w:pPr>
+      <w:rPr>
+        <w:rFonts w:ascii="Wingdings" w:hAnsi="Wingdings" w:hint="default"/>
+      </w:rPr>
+    </w:lvl>
+  </w:abstractNum>
+  <w:abstractNum w:abstractNumId="1" w15:restartNumberingAfterBreak="0">
+    <w:nsid w:val="6A5C1374"/>
+    <w:multiLevelType w:val="hybridMultilevel"/>
+    <w:tmpl w:val="07B4C256"/>
+    <w:lvl w:ilvl="0" w:tplc="08090001">
+      <w:start w:val="1"/>
+      <w:numFmt w:val="bullet"/>
+      <w:lvlText w:val=""/>
+      <w:lvlJc w:val="left"/>
+      <w:pPr>
+        <w:ind w:left="720" w:hanging="360"/>
+      </w:pPr>
+      <w:rPr>
+        <w:rFonts w:ascii="Symbol" w:hAnsi="Symbol" w:hint="default"/>
+      </w:rPr>
+    </w:lvl>
+    <w:lvl w:ilvl="1" w:tplc="08090003">
+      <w:start w:val="1"/>
+      <w:numFmt w:val="bullet"/>
+      <w:lvlText w:val="o"/>
+      <w:lvlJc w:val="left"/>
+      <w:pPr>
+        <w:ind w:left="1440" w:hanging="360"/>
+      </w:pPr>
+      <w:rPr>
+        <w:rFonts w:ascii="Courier New" w:hAnsi="Courier New" w:cs="Courier New" w:hint="default"/>
+      </w:rPr>
+    </w:lvl>
+    <w:lvl w:ilvl="2" w:tplc="08090005" w:tentative="1">
+      <w:start w:val="1"/>
+      <w:numFmt w:val="bullet"/>
+      <w:lvlText w:val=""/>
+      <w:lvlJc w:val="left"/>
+      <w:pPr>
+        <w:ind w:left="2160" w:hanging="360"/>
+      </w:pPr>
+      <w:rPr>
+        <w:rFonts w:ascii="Wingdings" w:hAnsi="Wingdings" w:hint="default"/>
+      </w:rPr>
+    </w:lvl>
+    <w:lvl w:ilvl="3" w:tplc="08090001" w:tentative="1">
+      <w:start w:val="1"/>
+      <w:numFmt w:val="bullet"/>
+      <w:lvlText w:val=""/>
+      <w:lvlJc w:val="left"/>
+      <w:pPr>
+        <w:ind w:left="2880" w:hanging="360"/>
+      </w:pPr>
+      <w:rPr>
+        <w:rFonts w:ascii="Symbol" w:hAnsi="Symbol" w:hint="default"/>
+      </w:rPr>
+    </w:lvl>
+    <w:lvl w:ilvl="4" w:tplc="08090003" w:tentative="1">
+      <w:start w:val="1"/>
+      <w:numFmt w:val="bullet"/>
+      <w:lvlText w:val="o"/>
+      <w:lvlJc w:val="left"/>
+      <w:pPr>
+        <w:ind w:left="3600" w:hanging="360"/>
+      </w:pPr>
+      <w:rPr>
+        <w:rFonts w:ascii="Courier New" w:hAnsi="Courier New" w:cs="Courier New" w:hint="default"/>
+      </w:rPr>
+    </w:lvl>
+    <w:lvl w:ilvl="5" w:tplc="08090005" w:tentative="1">
+      <w:start w:val="1"/>
+      <w:numFmt w:val="bullet"/>
+      <w:lvlText w:val=""/>
+      <w:lvlJc w:val="left"/>
+      <w:pPr>
+        <w:ind w:left="4320" w:hanging="360"/>
+      </w:pPr>
+      <w:rPr>
+        <w:rFonts w:ascii="Wingdings" w:hAnsi="Wingdings" w:hint="default"/>
+      </w:rPr>
+    </w:lvl>
+    <w:lvl w:ilvl="6" w:tplc="08090001" w:tentative="1">
+      <w:start w:val="1"/>
+      <w:numFmt w:val="bullet"/>
+      <w:lvlText w:val=""/>
+      <w:lvlJc w:val="left"/>
+      <w:pPr>
+        <w:ind w:left="5040" w:hanging="360"/>
+      </w:pPr>
+      <w:rPr>
+        <w:rFonts w:ascii="Symbol" w:hAnsi="Symbol" w:hint="default"/>
+      </w:rPr>
+    </w:lvl>
+    <w:lvl w:ilvl="7" w:tplc="08090003" w:tentative="1">
+      <w:start w:val="1"/>
+      <w:numFmt w:val="bullet"/>
+      <w:lvlText w:val="o"/>
+      <w:lvlJc w:val="left"/>
+      <w:pPr>
+        <w:ind w:left="5760" w:hanging="360"/>
+      </w:pPr>
+      <w:rPr>
+        <w:rFonts w:ascii="Courier New" w:hAnsi="Courier New" w:cs="Courier New" w:hint="default"/>
+      </w:rPr>
+    </w:lvl>
+    <w:lvl w:ilvl="8" w:tplc="08090005" w:tentative="1">
+      <w:start w:val="1"/>
+      <w:numFmt w:val="bullet"/>
+      <w:lvlText w:val=""/>
+      <w:lvlJc w:val="left"/>
+      <w:pPr>
+        <w:ind w:left="6480" w:hanging="360"/>
+      </w:pPr>
+      <w:rPr>
+        <w:rFonts w:ascii="Wingdings" w:hAnsi="Wingdings" w:hint="default"/>
+      </w:rPr>
+    </w:lvl>
+  </w:abstractNum>
+  <w:num w:numId="1">
+    <w:abstractNumId w:val="1"/>
+  </w:num>
+  <w:num w:numId="2">
+    <w:abstractNumId w:val="0"/>
+  </w:num>
+</w:numbering>
+</file>
+
 <file path=word/styles.xml><?xml version="1.0" encoding="utf-8"?>
-<w:styles xmlns:mc="http://schemas.openxmlformats.org/markup-compatibility/2006" xmlns:r="http://schemas.openxmlformats.org/officeDocument/2006/relationships" xmlns:w="http://schemas.openxmlformats.org/wordprocessingml/2006/main" xmlns:w14="http://schemas.microsoft.com/office/word/2010/wordml" xmlns:w15="http://schemas.microsoft.com/office/word/2012/wordml" xmlns:w16cid="http://schemas.microsoft.com/office/word/2016/wordml/cid" xmlns:w16se="http://schemas.microsoft.com/office/word/2015/wordml/symex" mc:Ignorable="w14 w15 w16se w16cid">
+<w:styles xmlns:mc="http://schemas.openxmlformats.org/markup-compatibility/2006" xmlns:r="http://schemas.openxmlformats.org/officeDocument/2006/relationships" xmlns:w="http://schemas.openxmlformats.org/wordprocessingml/2006/main" xmlns:w14="http://schemas.microsoft.com/office/word/2010/wordml" xmlns:w15="http://schemas.microsoft.com/office/word/2012/wordml" xmlns:w16cex="http://schemas.microsoft.com/office/word/2018/wordml/cex" xmlns:w16cid="http://schemas.microsoft.com/office/word/2016/wordml/cid" xmlns:w16="http://schemas.microsoft.com/office/word/2018/wordml" xmlns:w16se="http://schemas.microsoft.com/office/word/2015/wordml/symex" mc:Ignorable="w14 w15 w16se w16cid w16 w16cex">
   <w:docDefaults>
     <w:rPrDefault>
       <w:rPr>
@@ -513,7 +1252,7 @@
       </w:pPr>
     </w:pPrDefault>
   </w:docDefaults>
-  <w:latentStyles w:defLockedState="0" w:defUIPriority="99" w:defSemiHidden="0" w:defUnhideWhenUsed="0" w:defQFormat="0" w:count="377">
+  <w:latentStyles w:defLockedState="0" w:defUIPriority="99" w:defSemiHidden="0" w:defUnhideWhenUsed="0" w:defQFormat="0" w:count="376">
     <w:lsdException w:name="Normal" w:uiPriority="0" w:qFormat="1"/>
     <w:lsdException w:name="heading 1" w:uiPriority="9" w:qFormat="1"/>
     <w:lsdException w:name="heading 2" w:semiHidden="1" w:uiPriority="9" w:unhideWhenUsed="1" w:qFormat="1"/>
@@ -661,8 +1400,11 @@
     <w:lsdException w:name="Table 3D effects 3" w:semiHidden="1" w:unhideWhenUsed="1"/>
     <w:lsdException w:name="Table Contemporary" w:semiHidden="1" w:unhideWhenUsed="1"/>
     <w:lsdException w:name="Table Elegant" w:semiHidden="1" w:unhideWhenUsed="1"/>
+    <w:lsdException w:name="Table Professional" w:semiHidden="1" w:unhideWhenUsed="1"/>
     <w:lsdException w:name="Table Subtle 1" w:semiHidden="1" w:unhideWhenUsed="1"/>
     <w:lsdException w:name="Table Subtle 2" w:semiHidden="1" w:unhideWhenUsed="1"/>
+    <w:lsdException w:name="Table Web 1" w:semiHidden="1" w:unhideWhenUsed="1"/>
+    <w:lsdException w:name="Table Web 2" w:semiHidden="1" w:unhideWhenUsed="1"/>
     <w:lsdException w:name="Table Web 3" w:semiHidden="1" w:unhideWhenUsed="1"/>
     <w:lsdException w:name="Balloon Text" w:semiHidden="1" w:unhideWhenUsed="1"/>
     <w:lsdException w:name="Table Grid" w:uiPriority="39"/>
@@ -887,7 +1629,6 @@
     <w:lsdException w:name="Hashtag" w:semiHidden="1" w:unhideWhenUsed="1"/>
     <w:lsdException w:name="Unresolved Mention" w:semiHidden="1" w:unhideWhenUsed="1"/>
     <w:lsdException w:name="Smart Link" w:semiHidden="1" w:unhideWhenUsed="1"/>
-    <w:lsdException w:name="Smart Link Error" w:semiHidden="1" w:unhideWhenUsed="1"/>
   </w:latentStyles>
   <w:style w:type="paragraph" w:default="1" w:styleId="Normal">
     <w:name w:val="Normal"/>
@@ -1144,6 +1885,17 @@
     <w:rsid w:val="00E579E7"/>
     <w:pPr>
       <w:spacing w:after="0" w:line="240" w:lineRule="auto"/>
+    </w:pPr>
+  </w:style>
+  <w:style w:type="paragraph" w:styleId="ListParagraph">
+    <w:name w:val="List Paragraph"/>
+    <w:basedOn w:val="Normal"/>
+    <w:uiPriority w:val="34"/>
+    <w:qFormat/>
+    <w:rsid w:val="00A42C08"/>
+    <w:pPr>
+      <w:ind w:left="720"/>
+      <w:contextualSpacing/>
     </w:pPr>
   </w:style>
 </w:styles>

</xml_diff>